<commit_message>
MàJ de conception (contraintes, choix)
</commit_message>
<xml_diff>
--- a/travail/CDC-Restaurants.docx
+++ b/travail/CDC-Restaurants.docx
@@ -1088,21 +1088,7 @@
                 <w:rStyle w:val="Lienhypertexte"/>
                 <w:noProof/>
               </w:rPr>
-              <w:t>Contrai</w:t>
-            </w:r>
-            <w:r>
-              <w:rPr>
-                <w:rStyle w:val="Lienhypertexte"/>
-                <w:noProof/>
-              </w:rPr>
-              <w:t>n</w:t>
-            </w:r>
-            <w:r>
-              <w:rPr>
-                <w:rStyle w:val="Lienhypertexte"/>
-                <w:noProof/>
-              </w:rPr>
-              <w:t>tes</w:t>
+              <w:t>Contraintes</w:t>
             </w:r>
             <w:r>
               <w:rPr>
@@ -1406,15 +1392,7 @@
     </w:p>
     <w:p>
       <w:r>
-        <w:t>Une liste des commandes. (On ne traitera pas de réservations de restaurant</w:t>
-      </w:r>
-      <w:proofErr w:type="gramStart"/>
-      <w:r>
-        <w:t xml:space="preserve">. </w:t>
-      </w:r>
-      <w:proofErr w:type="gramEnd"/>
-      <w:r>
-        <w:t xml:space="preserve">On </w:t>
+        <w:t xml:space="preserve">Une liste des commandes. (On ne traitera pas de réservations de restaurant. On </w:t>
       </w:r>
       <w:proofErr w:type="gramStart"/>
       <w:r>
@@ -1605,8 +1583,6 @@
       <w:r>
         <w:t>kebab, restaurant asiatique, restaurant africain).</w:t>
       </w:r>
-      <w:bookmarkStart w:id="2" w:name="_GoBack"/>
-      <w:bookmarkEnd w:id="2"/>
     </w:p>
     <w:p>
       <w:pPr>
@@ -1703,11 +1679,11 @@
       <w:pPr>
         <w:pStyle w:val="Titre1"/>
       </w:pPr>
-      <w:bookmarkStart w:id="3" w:name="_Toc90479029"/>
+      <w:bookmarkStart w:id="2" w:name="_Toc90479029"/>
       <w:r>
         <w:t>Contraintes</w:t>
       </w:r>
-      <w:bookmarkEnd w:id="3"/>
+      <w:bookmarkEnd w:id="2"/>
     </w:p>
     <w:p>
       <w:pPr>
@@ -1751,9 +1727,466 @@
     </w:p>
     <w:p/>
     <w:p/>
+    <w:p>
+      <w:pPr>
+        <w:spacing w:line="259" w:lineRule="auto"/>
+      </w:pPr>
+      <w:r>
+        <w:br w:type="page"/>
+      </w:r>
+    </w:p>
+    <w:p>
+      <w:pPr>
+        <w:pStyle w:val="Titre1"/>
+      </w:pPr>
+      <w:r>
+        <w:lastRenderedPageBreak/>
+        <w:t>Autres réflexions de conception</w:t>
+      </w:r>
+    </w:p>
+    <w:p/>
+    <w:p>
+      <w:pPr>
+        <w:pStyle w:val="Titre2"/>
+      </w:pPr>
+      <w:r>
+        <w:t>Concernant le MCD</w:t>
+      </w:r>
+    </w:p>
+    <w:p/>
+    <w:p>
+      <w:r>
+        <w:t>Utilisateurs :</w:t>
+      </w:r>
+    </w:p>
+    <w:p>
+      <w:pPr>
+        <w:pStyle w:val="Paragraphedeliste"/>
+        <w:numPr>
+          <w:ilvl w:val="0"/>
+          <w:numId w:val="23"/>
+        </w:numPr>
+        <w:spacing w:line="259" w:lineRule="auto"/>
+      </w:pPr>
+      <w:r>
+        <w:t xml:space="preserve">On veut </w:t>
+      </w:r>
+      <w:proofErr w:type="spellStart"/>
+      <w:r>
+        <w:t>qu</w:t>
+      </w:r>
+      <w:proofErr w:type="spellEnd"/>
+      <w:r>
+        <w:t xml:space="preserve"> un user qui serait </w:t>
+      </w:r>
+      <w:proofErr w:type="spellStart"/>
+      <w:r>
+        <w:t>admin+propio+client</w:t>
+      </w:r>
+      <w:proofErr w:type="spellEnd"/>
+      <w:r>
+        <w:t xml:space="preserve"> n’aie qu’un seul compte.</w:t>
+      </w:r>
+    </w:p>
+    <w:p>
+      <w:pPr>
+        <w:pStyle w:val="Paragraphedeliste"/>
+        <w:numPr>
+          <w:ilvl w:val="0"/>
+          <w:numId w:val="23"/>
+        </w:numPr>
+        <w:spacing w:line="259" w:lineRule="auto"/>
+      </w:pPr>
+      <w:r>
+        <w:t>Pros</w:t>
+      </w:r>
+    </w:p>
+    <w:p>
+      <w:pPr>
+        <w:pStyle w:val="Paragraphedeliste"/>
+        <w:numPr>
+          <w:ilvl w:val="0"/>
+          <w:numId w:val="23"/>
+        </w:numPr>
+        <w:spacing w:line="259" w:lineRule="auto"/>
+      </w:pPr>
+      <w:r>
+        <w:t>Cons</w:t>
+      </w:r>
+    </w:p>
+    <w:p>
+      <w:pPr>
+        <w:pStyle w:val="Paragraphedeliste"/>
+        <w:numPr>
+          <w:ilvl w:val="1"/>
+          <w:numId w:val="23"/>
+        </w:numPr>
+        <w:spacing w:line="259" w:lineRule="auto"/>
+      </w:pPr>
+      <w:r>
+        <w:t>Si l’admin se fait voler son accès sur la partie acheteurs, c’est une grande perte de sécurité.</w:t>
+      </w:r>
+    </w:p>
+    <w:p/>
+    <w:p>
+      <w:r>
+        <w:t>Ingrédients :</w:t>
+      </w:r>
+    </w:p>
+    <w:p>
+      <w:pPr>
+        <w:pStyle w:val="Paragraphedeliste"/>
+        <w:numPr>
+          <w:ilvl w:val="0"/>
+          <w:numId w:val="23"/>
+        </w:numPr>
+        <w:spacing w:line="259" w:lineRule="auto"/>
+      </w:pPr>
+      <w:r>
+        <w:t>Questions à se poser</w:t>
+      </w:r>
+    </w:p>
+    <w:p>
+      <w:pPr>
+        <w:pStyle w:val="Paragraphedeliste"/>
+        <w:numPr>
+          <w:ilvl w:val="1"/>
+          <w:numId w:val="23"/>
+        </w:numPr>
+        <w:spacing w:line="259" w:lineRule="auto"/>
+      </w:pPr>
+      <w:r>
+        <w:t xml:space="preserve">Est-ce </w:t>
+      </w:r>
+      <w:proofErr w:type="spellStart"/>
+      <w:r>
+        <w:t>qu</w:t>
+      </w:r>
+      <w:proofErr w:type="spellEnd"/>
+      <w:r>
+        <w:t xml:space="preserve"> un ingrédient juste ce que l’on peut ajouter à un plat que l’on commande ?</w:t>
+      </w:r>
+    </w:p>
+    <w:p>
+      <w:pPr>
+        <w:pStyle w:val="Paragraphedeliste"/>
+        <w:numPr>
+          <w:ilvl w:val="1"/>
+          <w:numId w:val="23"/>
+        </w:numPr>
+        <w:spacing w:line="259" w:lineRule="auto"/>
+      </w:pPr>
+      <w:r>
+        <w:t xml:space="preserve">Ou est-ce </w:t>
+      </w:r>
+      <w:proofErr w:type="spellStart"/>
+      <w:r>
+        <w:t>qu</w:t>
+      </w:r>
+      <w:proofErr w:type="spellEnd"/>
+      <w:r>
+        <w:t xml:space="preserve"> on considère </w:t>
+      </w:r>
+      <w:proofErr w:type="spellStart"/>
+      <w:r>
+        <w:t>qu</w:t>
+      </w:r>
+      <w:proofErr w:type="spellEnd"/>
+      <w:r>
+        <w:t xml:space="preserve"> un ingrédient est la composition d’un plat ?</w:t>
+      </w:r>
+    </w:p>
+    <w:p>
+      <w:pPr>
+        <w:pStyle w:val="Paragraphedeliste"/>
+        <w:numPr>
+          <w:ilvl w:val="1"/>
+          <w:numId w:val="23"/>
+        </w:numPr>
+        <w:spacing w:line="259" w:lineRule="auto"/>
+      </w:pPr>
+      <w:r>
+        <w:t>Est-ce que pour un burger, le type de pain est un ingrédient ?</w:t>
+      </w:r>
+    </w:p>
+    <w:p>
+      <w:pPr>
+        <w:pStyle w:val="Paragraphedeliste"/>
+        <w:numPr>
+          <w:ilvl w:val="0"/>
+          <w:numId w:val="23"/>
+        </w:numPr>
+        <w:spacing w:line="259" w:lineRule="auto"/>
+      </w:pPr>
+      <w:r>
+        <w:t>Considérations</w:t>
+      </w:r>
+    </w:p>
+    <w:p>
+      <w:pPr>
+        <w:pStyle w:val="Paragraphedeliste"/>
+        <w:numPr>
+          <w:ilvl w:val="1"/>
+          <w:numId w:val="23"/>
+        </w:numPr>
+        <w:spacing w:line="259" w:lineRule="auto"/>
+      </w:pPr>
+      <w:r>
+        <w:t>Si un propriétaire change le nom d’un ingrédient, ça ne doit pas changer le nom de l’ingrédient pour les plats de ses autres plats ni ceux de ses concurrents.</w:t>
+      </w:r>
+      <w:r>
+        <w:br/>
+        <w:t>Mais cette différenciation peut se faire au niveau du serveur web (PHP par ex).</w:t>
+      </w:r>
+    </w:p>
+    <w:p/>
+    <w:p>
+      <w:r>
+        <w:t>Commandes :</w:t>
+      </w:r>
+    </w:p>
+    <w:p>
+      <w:pPr>
+        <w:pStyle w:val="Paragraphedeliste"/>
+        <w:numPr>
+          <w:ilvl w:val="0"/>
+          <w:numId w:val="23"/>
+        </w:numPr>
+        <w:spacing w:line="259" w:lineRule="auto"/>
+      </w:pPr>
+      <w:r>
+        <w:t>Problèmes à résoudre :</w:t>
+      </w:r>
+    </w:p>
+    <w:p>
+      <w:pPr>
+        <w:pStyle w:val="Paragraphedeliste"/>
+        <w:numPr>
+          <w:ilvl w:val="1"/>
+          <w:numId w:val="23"/>
+        </w:numPr>
+        <w:spacing w:line="259" w:lineRule="auto"/>
+      </w:pPr>
+      <w:r>
+        <w:t>Cas concret : 3 amis font commande</w:t>
+      </w:r>
+    </w:p>
+    <w:p>
+      <w:pPr>
+        <w:pStyle w:val="Paragraphedeliste"/>
+        <w:numPr>
+          <w:ilvl w:val="2"/>
+          <w:numId w:val="23"/>
+        </w:numPr>
+        <w:spacing w:line="259" w:lineRule="auto"/>
+      </w:pPr>
+      <w:r>
+        <w:t xml:space="preserve">1 kebab avec 3 tomates + 4 viande   </w:t>
+      </w:r>
+      <w:r>
+        <w:tab/>
+      </w:r>
+      <w:r>
+        <w:tab/>
+      </w:r>
+      <w:r>
+        <w:tab/>
+        <w:t>pour NJ</w:t>
+      </w:r>
+    </w:p>
+    <w:p>
+      <w:pPr>
+        <w:pStyle w:val="Paragraphedeliste"/>
+        <w:numPr>
+          <w:ilvl w:val="2"/>
+          <w:numId w:val="23"/>
+        </w:numPr>
+        <w:spacing w:line="259" w:lineRule="auto"/>
+      </w:pPr>
+      <w:r>
+        <w:t xml:space="preserve">1 kebab avec 5 tomates + 2 viande agneau </w:t>
+      </w:r>
+      <w:r>
+        <w:tab/>
+      </w:r>
+      <w:r>
+        <w:tab/>
+        <w:t>pour JM</w:t>
+      </w:r>
+    </w:p>
+    <w:p>
+      <w:pPr>
+        <w:pStyle w:val="Paragraphedeliste"/>
+        <w:numPr>
+          <w:ilvl w:val="2"/>
+          <w:numId w:val="23"/>
+        </w:numPr>
+        <w:spacing w:line="259" w:lineRule="auto"/>
+      </w:pPr>
+      <w:r>
+        <w:t xml:space="preserve">1 kebab avec 2 tomates + 3 viande bœuf + 1 maïs </w:t>
+      </w:r>
+      <w:r>
+        <w:tab/>
+        <w:t>pour JM</w:t>
+      </w:r>
+    </w:p>
+    <w:p>
+      <w:pPr>
+        <w:pStyle w:val="Paragraphedeliste"/>
+        <w:numPr>
+          <w:ilvl w:val="1"/>
+          <w:numId w:val="23"/>
+        </w:numPr>
+        <w:spacing w:line="259" w:lineRule="auto"/>
+      </w:pPr>
+      <w:r>
+        <w:t>Solutions</w:t>
+      </w:r>
+    </w:p>
+    <w:p>
+      <w:pPr>
+        <w:pStyle w:val="Paragraphedeliste"/>
+        <w:numPr>
+          <w:ilvl w:val="2"/>
+          <w:numId w:val="23"/>
+        </w:numPr>
+        <w:spacing w:line="259" w:lineRule="auto"/>
+      </w:pPr>
+      <w:r>
+        <w:t xml:space="preserve">On utilisera une table intermédiaire « Détails de commande » pour stocker 1 ligne ci-haut. Elle sera liée à </w:t>
+      </w:r>
+      <w:r>
+        <w:rPr>
+          <w:i/>
+        </w:rPr>
+        <w:t>plat</w:t>
+      </w:r>
+      <w:r>
+        <w:t xml:space="preserve">s et </w:t>
+      </w:r>
+      <w:r>
+        <w:rPr>
+          <w:i/>
+        </w:rPr>
+        <w:t>ingrédients</w:t>
+      </w:r>
+      <w:r>
+        <w:t xml:space="preserve"> par associations.</w:t>
+      </w:r>
+    </w:p>
+    <w:p/>
+    <w:p>
+      <w:r>
+        <w:t>Restaurants</w:t>
+      </w:r>
+    </w:p>
+    <w:p>
+      <w:pPr>
+        <w:pStyle w:val="Paragraphedeliste"/>
+        <w:numPr>
+          <w:ilvl w:val="0"/>
+          <w:numId w:val="23"/>
+        </w:numPr>
+        <w:spacing w:line="259" w:lineRule="auto"/>
+      </w:pPr>
+      <w:r>
+        <w:t>Les horaires</w:t>
+      </w:r>
+    </w:p>
+    <w:p>
+      <w:pPr>
+        <w:pStyle w:val="Paragraphedeliste"/>
+        <w:numPr>
+          <w:ilvl w:val="1"/>
+          <w:numId w:val="23"/>
+        </w:numPr>
+        <w:spacing w:line="259" w:lineRule="auto"/>
+      </w:pPr>
+      <w:r>
+        <w:t>On ne va pas faire une table pour ça. Plus simple avec du texte simplement.</w:t>
+      </w:r>
+    </w:p>
+    <w:p>
+      <w:r>
+        <w:t xml:space="preserve">Dans table </w:t>
+      </w:r>
+      <w:proofErr w:type="spellStart"/>
+      <w:r>
+        <w:t>d association</w:t>
+      </w:r>
+      <w:proofErr w:type="spellEnd"/>
+      <w:r>
+        <w:t xml:space="preserve"> </w:t>
+      </w:r>
+      <w:r>
+        <w:rPr>
+          <w:i/>
+        </w:rPr>
+        <w:t>plats – ingrédients</w:t>
+      </w:r>
+      <w:r>
+        <w:t>, on met l’ID du restaurant.</w:t>
+      </w:r>
+    </w:p>
+    <w:p/>
+    <w:p/>
+    <w:p/>
+    <w:p/>
+    <w:p/>
+    <w:p/>
+    <w:p/>
+    <w:p>
+      <w:r>
+        <w:rPr>
+          <w:noProof/>
+          <w:lang w:eastAsia="fr-CH"/>
+        </w:rPr>
+        <w:drawing>
+          <wp:inline distT="0" distB="0" distL="0" distR="0" wp14:anchorId="57862890" wp14:editId="58CD8C36">
+            <wp:extent cx="5760720" cy="4783455"/>
+            <wp:effectExtent l="0" t="0" r="0" b="0"/>
+            <wp:docPr id="1" name="Image 1"/>
+            <wp:cNvGraphicFramePr>
+              <a:graphicFrameLocks xmlns:a="http://schemas.openxmlformats.org/drawingml/2006/main" noChangeAspect="1"/>
+            </wp:cNvGraphicFramePr>
+            <a:graphic xmlns:a="http://schemas.openxmlformats.org/drawingml/2006/main">
+              <a:graphicData uri="http://schemas.openxmlformats.org/drawingml/2006/picture">
+                <pic:pic xmlns:pic="http://schemas.openxmlformats.org/drawingml/2006/picture">
+                  <pic:nvPicPr>
+                    <pic:cNvPr id="1" name=""/>
+                    <pic:cNvPicPr/>
+                  </pic:nvPicPr>
+                  <pic:blipFill>
+                    <a:blip r:embed="rId11"/>
+                    <a:stretch>
+                      <a:fillRect/>
+                    </a:stretch>
+                  </pic:blipFill>
+                  <pic:spPr>
+                    <a:xfrm>
+                      <a:off x="0" y="0"/>
+                      <a:ext cx="5760720" cy="4783455"/>
+                    </a:xfrm>
+                    <a:prstGeom prst="rect">
+                      <a:avLst/>
+                    </a:prstGeom>
+                  </pic:spPr>
+                </pic:pic>
+              </a:graphicData>
+            </a:graphic>
+          </wp:inline>
+        </w:drawing>
+      </w:r>
+      <w:bookmarkStart w:id="3" w:name="_GoBack"/>
+      <w:bookmarkEnd w:id="3"/>
+    </w:p>
+    <w:p/>
+    <w:p/>
+    <w:p/>
     <w:sectPr>
-      <w:headerReference w:type="default" r:id="rId11"/>
-      <w:footerReference w:type="default" r:id="rId12"/>
+      <w:headerReference w:type="default" r:id="rId12"/>
+      <w:footerReference w:type="default" r:id="rId13"/>
       <w:pgSz w:w="11906" w:h="16838"/>
       <w:pgMar w:top="1417" w:right="1417" w:bottom="1417" w:left="1417" w:header="708" w:footer="708" w:gutter="0"/>
       <w:pgNumType w:start="0"/>
@@ -1809,7 +2242,7 @@
       <w:rPr>
         <w:noProof/>
       </w:rPr>
-      <w:t>15.12.2021</w:t>
+      <w:t>16.12.2021</w:t>
     </w:r>
     <w:r>
       <w:fldChar w:fldCharType="end"/>
@@ -1866,7 +2299,7 @@
       <w:rPr>
         <w:noProof/>
       </w:rPr>
-      <w:t>3</w:t>
+      <w:t>5</w:t>
     </w:r>
     <w:r>
       <w:rPr>
@@ -2980,6 +3413,118 @@
     </w:lvl>
   </w:abstractNum>
   <w:abstractNum w:abstractNumId="9" w15:restartNumberingAfterBreak="0">
+    <w:nsid w:val="2DCB700E"/>
+    <w:multiLevelType w:val="hybridMultilevel"/>
+    <w:tmpl w:val="E71A5F8A"/>
+    <w:lvl w:ilvl="0" w:tplc="E19A8230">
+      <w:numFmt w:val="bullet"/>
+      <w:lvlText w:val="-"/>
+      <w:lvlJc w:val="left"/>
+      <w:pPr>
+        <w:ind w:left="720" w:hanging="360"/>
+      </w:pPr>
+      <w:rPr>
+        <w:rFonts w:ascii="Calibri" w:eastAsiaTheme="minorHAnsi" w:hAnsi="Calibri" w:cs="Calibri" w:hint="default"/>
+      </w:rPr>
+    </w:lvl>
+    <w:lvl w:ilvl="1" w:tplc="100C0003">
+      <w:start w:val="1"/>
+      <w:numFmt w:val="bullet"/>
+      <w:lvlText w:val="o"/>
+      <w:lvlJc w:val="left"/>
+      <w:pPr>
+        <w:ind w:left="1440" w:hanging="360"/>
+      </w:pPr>
+      <w:rPr>
+        <w:rFonts w:ascii="Courier New" w:hAnsi="Courier New" w:cs="Courier New" w:hint="default"/>
+      </w:rPr>
+    </w:lvl>
+    <w:lvl w:ilvl="2" w:tplc="100C0005">
+      <w:start w:val="1"/>
+      <w:numFmt w:val="bullet"/>
+      <w:lvlText w:val=""/>
+      <w:lvlJc w:val="left"/>
+      <w:pPr>
+        <w:ind w:left="2160" w:hanging="360"/>
+      </w:pPr>
+      <w:rPr>
+        <w:rFonts w:ascii="Wingdings" w:hAnsi="Wingdings" w:hint="default"/>
+      </w:rPr>
+    </w:lvl>
+    <w:lvl w:ilvl="3" w:tplc="100C0001" w:tentative="1">
+      <w:start w:val="1"/>
+      <w:numFmt w:val="bullet"/>
+      <w:lvlText w:val=""/>
+      <w:lvlJc w:val="left"/>
+      <w:pPr>
+        <w:ind w:left="2880" w:hanging="360"/>
+      </w:pPr>
+      <w:rPr>
+        <w:rFonts w:ascii="Symbol" w:hAnsi="Symbol" w:hint="default"/>
+      </w:rPr>
+    </w:lvl>
+    <w:lvl w:ilvl="4" w:tplc="100C0003" w:tentative="1">
+      <w:start w:val="1"/>
+      <w:numFmt w:val="bullet"/>
+      <w:lvlText w:val="o"/>
+      <w:lvlJc w:val="left"/>
+      <w:pPr>
+        <w:ind w:left="3600" w:hanging="360"/>
+      </w:pPr>
+      <w:rPr>
+        <w:rFonts w:ascii="Courier New" w:hAnsi="Courier New" w:cs="Courier New" w:hint="default"/>
+      </w:rPr>
+    </w:lvl>
+    <w:lvl w:ilvl="5" w:tplc="100C0005" w:tentative="1">
+      <w:start w:val="1"/>
+      <w:numFmt w:val="bullet"/>
+      <w:lvlText w:val=""/>
+      <w:lvlJc w:val="left"/>
+      <w:pPr>
+        <w:ind w:left="4320" w:hanging="360"/>
+      </w:pPr>
+      <w:rPr>
+        <w:rFonts w:ascii="Wingdings" w:hAnsi="Wingdings" w:hint="default"/>
+      </w:rPr>
+    </w:lvl>
+    <w:lvl w:ilvl="6" w:tplc="100C0001" w:tentative="1">
+      <w:start w:val="1"/>
+      <w:numFmt w:val="bullet"/>
+      <w:lvlText w:val=""/>
+      <w:lvlJc w:val="left"/>
+      <w:pPr>
+        <w:ind w:left="5040" w:hanging="360"/>
+      </w:pPr>
+      <w:rPr>
+        <w:rFonts w:ascii="Symbol" w:hAnsi="Symbol" w:hint="default"/>
+      </w:rPr>
+    </w:lvl>
+    <w:lvl w:ilvl="7" w:tplc="100C0003" w:tentative="1">
+      <w:start w:val="1"/>
+      <w:numFmt w:val="bullet"/>
+      <w:lvlText w:val="o"/>
+      <w:lvlJc w:val="left"/>
+      <w:pPr>
+        <w:ind w:left="5760" w:hanging="360"/>
+      </w:pPr>
+      <w:rPr>
+        <w:rFonts w:ascii="Courier New" w:hAnsi="Courier New" w:cs="Courier New" w:hint="default"/>
+      </w:rPr>
+    </w:lvl>
+    <w:lvl w:ilvl="8" w:tplc="100C0005" w:tentative="1">
+      <w:start w:val="1"/>
+      <w:numFmt w:val="bullet"/>
+      <w:lvlText w:val=""/>
+      <w:lvlJc w:val="left"/>
+      <w:pPr>
+        <w:ind w:left="6480" w:hanging="360"/>
+      </w:pPr>
+      <w:rPr>
+        <w:rFonts w:ascii="Wingdings" w:hAnsi="Wingdings" w:hint="default"/>
+      </w:rPr>
+    </w:lvl>
+  </w:abstractNum>
+  <w:abstractNum w:abstractNumId="10" w15:restartNumberingAfterBreak="0">
     <w:nsid w:val="306970CD"/>
     <w:multiLevelType w:val="multilevel"/>
     <w:tmpl w:val="627EFD04"/>
@@ -3092,7 +3637,7 @@
       </w:pPr>
     </w:lvl>
   </w:abstractNum>
-  <w:abstractNum w:abstractNumId="10" w15:restartNumberingAfterBreak="0">
+  <w:abstractNum w:abstractNumId="11" w15:restartNumberingAfterBreak="0">
     <w:nsid w:val="39C56D6D"/>
     <w:multiLevelType w:val="hybridMultilevel"/>
     <w:tmpl w:val="B4CC8966"/>
@@ -3181,7 +3726,7 @@
       </w:pPr>
     </w:lvl>
   </w:abstractNum>
-  <w:abstractNum w:abstractNumId="11" w15:restartNumberingAfterBreak="0">
+  <w:abstractNum w:abstractNumId="12" w15:restartNumberingAfterBreak="0">
     <w:nsid w:val="48885AFB"/>
     <w:multiLevelType w:val="hybridMultilevel"/>
     <w:tmpl w:val="F03CC28E"/>
@@ -3270,7 +3815,7 @@
       </w:pPr>
     </w:lvl>
   </w:abstractNum>
-  <w:abstractNum w:abstractNumId="12" w15:restartNumberingAfterBreak="0">
+  <w:abstractNum w:abstractNumId="13" w15:restartNumberingAfterBreak="0">
     <w:nsid w:val="51D10497"/>
     <w:multiLevelType w:val="hybridMultilevel"/>
     <w:tmpl w:val="B2FE6752"/>
@@ -3359,7 +3904,7 @@
       </w:pPr>
     </w:lvl>
   </w:abstractNum>
-  <w:abstractNum w:abstractNumId="13" w15:restartNumberingAfterBreak="0">
+  <w:abstractNum w:abstractNumId="14" w15:restartNumberingAfterBreak="0">
     <w:nsid w:val="5338580D"/>
     <w:multiLevelType w:val="multilevel"/>
     <w:tmpl w:val="53123554"/>
@@ -3472,7 +4017,7 @@
       </w:pPr>
     </w:lvl>
   </w:abstractNum>
-  <w:abstractNum w:abstractNumId="14" w15:restartNumberingAfterBreak="0">
+  <w:abstractNum w:abstractNumId="15" w15:restartNumberingAfterBreak="0">
     <w:nsid w:val="53535569"/>
     <w:multiLevelType w:val="hybridMultilevel"/>
     <w:tmpl w:val="B9E6412A"/>
@@ -3584,7 +4129,7 @@
       </w:rPr>
     </w:lvl>
   </w:abstractNum>
-  <w:abstractNum w:abstractNumId="15" w15:restartNumberingAfterBreak="0">
+  <w:abstractNum w:abstractNumId="16" w15:restartNumberingAfterBreak="0">
     <w:nsid w:val="5E5944D3"/>
     <w:multiLevelType w:val="hybridMultilevel"/>
     <w:tmpl w:val="344A6058"/>
@@ -3673,7 +4218,7 @@
       </w:pPr>
     </w:lvl>
   </w:abstractNum>
-  <w:abstractNum w:abstractNumId="16" w15:restartNumberingAfterBreak="0">
+  <w:abstractNum w:abstractNumId="17" w15:restartNumberingAfterBreak="0">
     <w:nsid w:val="5EDE3F1B"/>
     <w:multiLevelType w:val="hybridMultilevel"/>
     <w:tmpl w:val="530A267A"/>
@@ -3786,7 +4331,7 @@
       </w:rPr>
     </w:lvl>
   </w:abstractNum>
-  <w:abstractNum w:abstractNumId="17" w15:restartNumberingAfterBreak="0">
+  <w:abstractNum w:abstractNumId="18" w15:restartNumberingAfterBreak="0">
     <w:nsid w:val="60C93CE0"/>
     <w:multiLevelType w:val="hybridMultilevel"/>
     <w:tmpl w:val="740A229A"/>
@@ -3898,7 +4443,7 @@
       </w:rPr>
     </w:lvl>
   </w:abstractNum>
-  <w:abstractNum w:abstractNumId="18" w15:restartNumberingAfterBreak="0">
+  <w:abstractNum w:abstractNumId="19" w15:restartNumberingAfterBreak="0">
     <w:nsid w:val="61583932"/>
     <w:multiLevelType w:val="multilevel"/>
     <w:tmpl w:val="DD2EE83A"/>
@@ -4011,7 +4556,7 @@
       </w:pPr>
     </w:lvl>
   </w:abstractNum>
-  <w:abstractNum w:abstractNumId="19" w15:restartNumberingAfterBreak="0">
+  <w:abstractNum w:abstractNumId="20" w15:restartNumberingAfterBreak="0">
     <w:nsid w:val="62BB5D02"/>
     <w:multiLevelType w:val="hybridMultilevel"/>
     <w:tmpl w:val="CF9ABDB8"/>
@@ -4097,7 +4642,7 @@
       </w:pPr>
     </w:lvl>
   </w:abstractNum>
-  <w:abstractNum w:abstractNumId="20" w15:restartNumberingAfterBreak="0">
+  <w:abstractNum w:abstractNumId="21" w15:restartNumberingAfterBreak="0">
     <w:nsid w:val="633E0284"/>
     <w:multiLevelType w:val="hybridMultilevel"/>
     <w:tmpl w:val="C65C2C8A"/>
@@ -4210,7 +4755,7 @@
       </w:rPr>
     </w:lvl>
   </w:abstractNum>
-  <w:abstractNum w:abstractNumId="21" w15:restartNumberingAfterBreak="0">
+  <w:abstractNum w:abstractNumId="22" w15:restartNumberingAfterBreak="0">
     <w:nsid w:val="65A114C8"/>
     <w:multiLevelType w:val="hybridMultilevel"/>
     <w:tmpl w:val="F45295BA"/>
@@ -4300,19 +4845,19 @@
     </w:lvl>
   </w:abstractNum>
   <w:num w:numId="1">
-    <w:abstractNumId w:val="20"/>
+    <w:abstractNumId w:val="21"/>
   </w:num>
   <w:num w:numId="2">
-    <w:abstractNumId w:val="13"/>
+    <w:abstractNumId w:val="14"/>
   </w:num>
   <w:num w:numId="3">
-    <w:abstractNumId w:val="11"/>
+    <w:abstractNumId w:val="12"/>
   </w:num>
   <w:num w:numId="4">
-    <w:abstractNumId w:val="18"/>
+    <w:abstractNumId w:val="19"/>
   </w:num>
   <w:num w:numId="5">
-    <w:abstractNumId w:val="15"/>
+    <w:abstractNumId w:val="16"/>
   </w:num>
   <w:num w:numId="6">
     <w:abstractNumId w:val="8"/>
@@ -4321,13 +4866,13 @@
     <w:abstractNumId w:val="5"/>
   </w:num>
   <w:num w:numId="8">
-    <w:abstractNumId w:val="10"/>
+    <w:abstractNumId w:val="11"/>
   </w:num>
   <w:num w:numId="9">
     <w:abstractNumId w:val="1"/>
   </w:num>
   <w:num w:numId="10">
-    <w:abstractNumId w:val="12"/>
+    <w:abstractNumId w:val="13"/>
   </w:num>
   <w:num w:numId="11">
     <w:abstractNumId w:val="4"/>
@@ -4342,10 +4887,10 @@
     <w:abstractNumId w:val="3"/>
   </w:num>
   <w:num w:numId="15">
-    <w:abstractNumId w:val="9"/>
+    <w:abstractNumId w:val="10"/>
   </w:num>
   <w:num w:numId="16">
-    <w:abstractNumId w:val="14"/>
+    <w:abstractNumId w:val="15"/>
   </w:num>
   <w:num w:numId="17">
     <w:abstractNumId w:val="6"/>
@@ -4354,16 +4899,19 @@
     <w:abstractNumId w:val="0"/>
   </w:num>
   <w:num w:numId="19">
-    <w:abstractNumId w:val="16"/>
+    <w:abstractNumId w:val="17"/>
   </w:num>
   <w:num w:numId="20">
-    <w:abstractNumId w:val="19"/>
+    <w:abstractNumId w:val="20"/>
   </w:num>
   <w:num w:numId="21">
-    <w:abstractNumId w:val="17"/>
+    <w:abstractNumId w:val="18"/>
   </w:num>
   <w:num w:numId="22">
-    <w:abstractNumId w:val="21"/>
+    <w:abstractNumId w:val="22"/>
+  </w:num>
+  <w:num w:numId="23">
+    <w:abstractNumId w:val="9"/>
   </w:num>
 </w:numbering>
 </file>
@@ -5397,7 +5945,7 @@
 </file>
 
 <file path=customXml/itemProps2.xml><?xml version="1.0" encoding="utf-8"?>
-<ds:datastoreItem xmlns:ds="http://schemas.openxmlformats.org/officeDocument/2006/customXml" ds:itemID="{63F1DC8C-76CC-485A-AE08-F8C7D60C675F}">
+<ds:datastoreItem xmlns:ds="http://schemas.openxmlformats.org/officeDocument/2006/customXml" ds:itemID="{169648AF-C0AA-4304-9A43-A2CFB48B528A}">
   <ds:schemaRefs>
     <ds:schemaRef ds:uri="http://schemas.openxmlformats.org/officeDocument/2006/bibliography"/>
   </ds:schemaRefs>

</xml_diff>

<commit_message>
Documentation des choix (#1)
* documentation des choix

* Documentation du CdC

* fix merge
</commit_message>
<xml_diff>
--- a/travail/CDC-Restaurants.docx
+++ b/travail/CDC-Restaurants.docx
@@ -948,7 +948,7 @@
             </w:rPr>
             <w:fldChar w:fldCharType="separate"/>
           </w:r>
-          <w:hyperlink w:anchor="_Toc90479027" w:history="1">
+          <w:hyperlink w:anchor="_Toc90641434" w:history="1">
             <w:r>
               <w:rPr>
                 <w:rStyle w:val="Lienhypertexte"/>
@@ -975,7 +975,7 @@
                 <w:noProof/>
                 <w:webHidden/>
               </w:rPr>
-              <w:instrText xml:space="preserve"> PAGEREF _Toc90479027 \h </w:instrText>
+              <w:instrText xml:space="preserve"> PAGEREF _Toc90641434 \h </w:instrText>
             </w:r>
             <w:r>
               <w:rPr>
@@ -1015,7 +1015,7 @@
               <w:lang w:eastAsia="fr-CH"/>
             </w:rPr>
           </w:pPr>
-          <w:hyperlink w:anchor="_Toc90479028" w:history="1">
+          <w:hyperlink w:anchor="_Toc90641435" w:history="1">
             <w:r>
               <w:rPr>
                 <w:rStyle w:val="Lienhypertexte"/>
@@ -1042,7 +1042,7 @@
                 <w:noProof/>
                 <w:webHidden/>
               </w:rPr>
-              <w:instrText xml:space="preserve"> PAGEREF _Toc90479028 \h </w:instrText>
+              <w:instrText xml:space="preserve"> PAGEREF _Toc90641435 \h </w:instrText>
             </w:r>
             <w:r>
               <w:rPr>
@@ -1082,7 +1082,7 @@
               <w:lang w:eastAsia="fr-CH"/>
             </w:rPr>
           </w:pPr>
-          <w:hyperlink w:anchor="_Toc90479029" w:history="1">
+          <w:hyperlink w:anchor="_Toc90641436" w:history="1">
             <w:r>
               <w:rPr>
                 <w:rStyle w:val="Lienhypertexte"/>
@@ -1109,7 +1109,7 @@
                 <w:noProof/>
                 <w:webHidden/>
               </w:rPr>
-              <w:instrText xml:space="preserve"> PAGEREF _Toc90479029 \h </w:instrText>
+              <w:instrText xml:space="preserve"> PAGEREF _Toc90641436 \h </w:instrText>
             </w:r>
             <w:r>
               <w:rPr>
@@ -1141,6 +1141,210 @@
           </w:hyperlink>
         </w:p>
         <w:p>
+          <w:pPr>
+            <w:pStyle w:val="TM1"/>
+            <w:rPr>
+              <w:rFonts w:eastAsiaTheme="minorEastAsia"/>
+              <w:noProof/>
+              <w:lang w:eastAsia="fr-CH"/>
+            </w:rPr>
+          </w:pPr>
+          <w:hyperlink w:anchor="_Toc90641437" w:history="1">
+            <w:r>
+              <w:rPr>
+                <w:rStyle w:val="Lienhypertexte"/>
+                <w:noProof/>
+              </w:rPr>
+              <w:t>Précisions</w:t>
+            </w:r>
+            <w:r>
+              <w:rPr>
+                <w:noProof/>
+                <w:webHidden/>
+              </w:rPr>
+              <w:tab/>
+            </w:r>
+            <w:r>
+              <w:rPr>
+                <w:noProof/>
+                <w:webHidden/>
+              </w:rPr>
+              <w:fldChar w:fldCharType="begin"/>
+            </w:r>
+            <w:r>
+              <w:rPr>
+                <w:noProof/>
+                <w:webHidden/>
+              </w:rPr>
+              <w:instrText xml:space="preserve"> PAGEREF _Toc90641437 \h </w:instrText>
+            </w:r>
+            <w:r>
+              <w:rPr>
+                <w:noProof/>
+                <w:webHidden/>
+              </w:rPr>
+            </w:r>
+            <w:r>
+              <w:rPr>
+                <w:noProof/>
+                <w:webHidden/>
+              </w:rPr>
+              <w:fldChar w:fldCharType="separate"/>
+            </w:r>
+            <w:r>
+              <w:rPr>
+                <w:noProof/>
+                <w:webHidden/>
+              </w:rPr>
+              <w:t>3</w:t>
+            </w:r>
+            <w:r>
+              <w:rPr>
+                <w:noProof/>
+                <w:webHidden/>
+              </w:rPr>
+              <w:fldChar w:fldCharType="end"/>
+            </w:r>
+          </w:hyperlink>
+        </w:p>
+        <w:p>
+          <w:pPr>
+            <w:pStyle w:val="TM1"/>
+            <w:rPr>
+              <w:rFonts w:eastAsiaTheme="minorEastAsia"/>
+              <w:noProof/>
+              <w:lang w:eastAsia="fr-CH"/>
+            </w:rPr>
+          </w:pPr>
+          <w:hyperlink w:anchor="_Toc90641438" w:history="1">
+            <w:r>
+              <w:rPr>
+                <w:rStyle w:val="Lienhypertexte"/>
+                <w:noProof/>
+              </w:rPr>
+              <w:t>Autres réflexions de conception et nos choix</w:t>
+            </w:r>
+            <w:r>
+              <w:rPr>
+                <w:noProof/>
+                <w:webHidden/>
+              </w:rPr>
+              <w:tab/>
+            </w:r>
+            <w:r>
+              <w:rPr>
+                <w:noProof/>
+                <w:webHidden/>
+              </w:rPr>
+              <w:fldChar w:fldCharType="begin"/>
+            </w:r>
+            <w:r>
+              <w:rPr>
+                <w:noProof/>
+                <w:webHidden/>
+              </w:rPr>
+              <w:instrText xml:space="preserve"> PAGEREF _Toc90641438 \h </w:instrText>
+            </w:r>
+            <w:r>
+              <w:rPr>
+                <w:noProof/>
+                <w:webHidden/>
+              </w:rPr>
+            </w:r>
+            <w:r>
+              <w:rPr>
+                <w:noProof/>
+                <w:webHidden/>
+              </w:rPr>
+              <w:fldChar w:fldCharType="separate"/>
+            </w:r>
+            <w:r>
+              <w:rPr>
+                <w:noProof/>
+                <w:webHidden/>
+              </w:rPr>
+              <w:t>4</w:t>
+            </w:r>
+            <w:r>
+              <w:rPr>
+                <w:noProof/>
+                <w:webHidden/>
+              </w:rPr>
+              <w:fldChar w:fldCharType="end"/>
+            </w:r>
+          </w:hyperlink>
+        </w:p>
+        <w:p>
+          <w:pPr>
+            <w:pStyle w:val="TM2"/>
+            <w:tabs>
+              <w:tab w:val="right" w:leader="dot" w:pos="9062"/>
+            </w:tabs>
+            <w:rPr>
+              <w:rFonts w:eastAsiaTheme="minorEastAsia"/>
+              <w:noProof/>
+              <w:lang w:eastAsia="fr-CH"/>
+            </w:rPr>
+          </w:pPr>
+          <w:hyperlink w:anchor="_Toc90641439" w:history="1">
+            <w:r>
+              <w:rPr>
+                <w:rStyle w:val="Lienhypertexte"/>
+                <w:noProof/>
+              </w:rPr>
+              <w:t>Concernant le MCD</w:t>
+            </w:r>
+            <w:r>
+              <w:rPr>
+                <w:noProof/>
+                <w:webHidden/>
+              </w:rPr>
+              <w:tab/>
+            </w:r>
+            <w:r>
+              <w:rPr>
+                <w:noProof/>
+                <w:webHidden/>
+              </w:rPr>
+              <w:fldChar w:fldCharType="begin"/>
+            </w:r>
+            <w:r>
+              <w:rPr>
+                <w:noProof/>
+                <w:webHidden/>
+              </w:rPr>
+              <w:instrText xml:space="preserve"> PAGEREF _Toc90641439 \h </w:instrText>
+            </w:r>
+            <w:r>
+              <w:rPr>
+                <w:noProof/>
+                <w:webHidden/>
+              </w:rPr>
+            </w:r>
+            <w:r>
+              <w:rPr>
+                <w:noProof/>
+                <w:webHidden/>
+              </w:rPr>
+              <w:fldChar w:fldCharType="separate"/>
+            </w:r>
+            <w:r>
+              <w:rPr>
+                <w:noProof/>
+                <w:webHidden/>
+              </w:rPr>
+              <w:t>4</w:t>
+            </w:r>
+            <w:r>
+              <w:rPr>
+                <w:noProof/>
+                <w:webHidden/>
+              </w:rPr>
+              <w:fldChar w:fldCharType="end"/>
+            </w:r>
+          </w:hyperlink>
+        </w:p>
+        <w:p>
           <w:r>
             <w:rPr>
               <w:b/>
@@ -1154,6 +1358,10 @@
     </w:sdt>
     <w:p/>
     <w:p>
+      <w:bookmarkStart w:id="0" w:name="_GoBack"/>
+      <w:bookmarkEnd w:id="0"/>
+    </w:p>
+    <w:p>
       <w:r>
         <w:br w:type="page"/>
       </w:r>
@@ -1169,7 +1377,7 @@
           <w:shd w:val="clear" w:color="auto" w:fill="auto"/>
         </w:rPr>
       </w:pPr>
-      <w:bookmarkStart w:id="0" w:name="_Toc90479027"/>
+      <w:bookmarkStart w:id="1" w:name="_Toc90641434"/>
       <w:r>
         <w:rPr>
           <w:rStyle w:val="Codeinline"/>
@@ -1181,7 +1389,7 @@
         <w:lastRenderedPageBreak/>
         <w:t>Description</w:t>
       </w:r>
-      <w:bookmarkEnd w:id="0"/>
+      <w:bookmarkEnd w:id="1"/>
     </w:p>
     <w:p>
       <w:r>
@@ -1412,11 +1620,11 @@
       <w:pPr>
         <w:pStyle w:val="Titre1"/>
       </w:pPr>
-      <w:bookmarkStart w:id="1" w:name="_Toc90479028"/>
+      <w:bookmarkStart w:id="2" w:name="_Toc90641435"/>
       <w:r>
         <w:t>Objectifs</w:t>
       </w:r>
-      <w:bookmarkEnd w:id="1"/>
+      <w:bookmarkEnd w:id="2"/>
     </w:p>
     <w:p>
       <w:r>
@@ -1679,11 +1887,11 @@
       <w:pPr>
         <w:pStyle w:val="Titre1"/>
       </w:pPr>
-      <w:bookmarkStart w:id="2" w:name="_Toc90479029"/>
+      <w:bookmarkStart w:id="3" w:name="_Toc90641436"/>
       <w:r>
         <w:t>Contraintes</w:t>
       </w:r>
-      <w:bookmarkEnd w:id="2"/>
+      <w:bookmarkEnd w:id="3"/>
     </w:p>
     <w:p>
       <w:pPr>
@@ -1721,9 +1929,11 @@
       <w:pPr>
         <w:pStyle w:val="Titre1"/>
       </w:pPr>
+      <w:bookmarkStart w:id="4" w:name="_Toc90641437"/>
       <w:r>
         <w:t>Précisions</w:t>
       </w:r>
+      <w:bookmarkEnd w:id="4"/>
     </w:p>
     <w:p/>
     <w:p/>
@@ -1739,19 +1949,32 @@
       <w:pPr>
         <w:pStyle w:val="Titre1"/>
       </w:pPr>
+      <w:bookmarkStart w:id="5" w:name="_Toc90641438"/>
       <w:r>
         <w:lastRenderedPageBreak/>
         <w:t>Autres réflexions de conception</w:t>
       </w:r>
+      <w:r>
+        <w:t xml:space="preserve"> </w:t>
+      </w:r>
+      <w:r>
+        <w:t xml:space="preserve">et </w:t>
+      </w:r>
+      <w:r>
+        <w:t>nos choix</w:t>
+      </w:r>
+      <w:bookmarkEnd w:id="5"/>
     </w:p>
     <w:p/>
     <w:p>
       <w:pPr>
         <w:pStyle w:val="Titre2"/>
       </w:pPr>
+      <w:bookmarkStart w:id="6" w:name="_Toc90641439"/>
       <w:r>
         <w:t>Concernant le MCD</w:t>
       </w:r>
+      <w:bookmarkEnd w:id="6"/>
     </w:p>
     <w:p/>
     <w:p>
@@ -1798,7 +2021,16 @@
         <w:spacing w:line="259" w:lineRule="auto"/>
       </w:pPr>
       <w:r>
-        <w:t>Pros</w:t>
+        <w:t>On ne va pas considérer</w:t>
+      </w:r>
+      <w:r>
+        <w:t xml:space="preserve"> séparément</w:t>
+      </w:r>
+      <w:r>
+        <w:t xml:space="preserve"> l’adresse de facturation</w:t>
+      </w:r>
+      <w:r>
+        <w:t xml:space="preserve"> et l’adresse de livraison / habitation.</w:t>
       </w:r>
     </w:p>
     <w:p>
@@ -1811,7 +2043,19 @@
         <w:spacing w:line="259" w:lineRule="auto"/>
       </w:pPr>
       <w:r>
-        <w:t>Cons</w:t>
+        <w:t>Cardinalité</w:t>
+      </w:r>
+      <w:r>
+        <w:t> :</w:t>
+      </w:r>
+      <w:r>
+        <w:t xml:space="preserve"> quartiers -</w:t>
+      </w:r>
+      <w:r>
+        <w:t xml:space="preserve"> </w:t>
+      </w:r>
+      <w:r>
+        <w:t>utilisateurs</w:t>
       </w:r>
     </w:p>
     <w:p>
@@ -1824,13 +2068,23 @@
         <w:spacing w:line="259" w:lineRule="auto"/>
       </w:pPr>
       <w:r>
-        <w:t>Si l’admin se fait voler son accès sur la partie acheteurs, c’est une grande perte de sécurité.</w:t>
-      </w:r>
-    </w:p>
-    <w:p/>
-    <w:p>
-      <w:r>
-        <w:t>Ingrédients :</w:t>
+        <w:t>Selon le type d’utilisateur l</w:t>
+      </w:r>
+      <w:r>
+        <w:t>’adresse ne sera pas obligatoire</w:t>
+      </w:r>
+    </w:p>
+    <w:p>
+      <w:pPr>
+        <w:pStyle w:val="Paragraphedeliste"/>
+        <w:numPr>
+          <w:ilvl w:val="1"/>
+          <w:numId w:val="23"/>
+        </w:numPr>
+        <w:spacing w:line="259" w:lineRule="auto"/>
+      </w:pPr>
+      <w:r>
+        <w:t>Un utilisateur de l’application n’aura pas forcément besoin de fournir une adresse</w:t>
       </w:r>
     </w:p>
     <w:p>
@@ -1843,7 +2097,20 @@
         <w:spacing w:line="259" w:lineRule="auto"/>
       </w:pPr>
       <w:r>
-        <w:t>Questions à se poser</w:t>
+        <w:t>Pros</w:t>
+      </w:r>
+    </w:p>
+    <w:p>
+      <w:pPr>
+        <w:pStyle w:val="Paragraphedeliste"/>
+        <w:numPr>
+          <w:ilvl w:val="0"/>
+          <w:numId w:val="23"/>
+        </w:numPr>
+        <w:spacing w:line="259" w:lineRule="auto"/>
+      </w:pPr>
+      <w:r>
+        <w:t>Cons</w:t>
       </w:r>
     </w:p>
     <w:p>
@@ -1856,15 +2123,26 @@
         <w:spacing w:line="259" w:lineRule="auto"/>
       </w:pPr>
       <w:r>
-        <w:t xml:space="preserve">Est-ce </w:t>
-      </w:r>
-      <w:proofErr w:type="spellStart"/>
-      <w:r>
-        <w:t>qu</w:t>
-      </w:r>
-      <w:proofErr w:type="spellEnd"/>
-      <w:r>
-        <w:t xml:space="preserve"> un ingrédient juste ce que l’on peut ajouter à un plat que l’on commande ?</w:t>
+        <w:t>Si l’admin se fait voler son accès sur la partie acheteurs, c’est une grande perte de sécurité.</w:t>
+      </w:r>
+    </w:p>
+    <w:p/>
+    <w:p>
+      <w:r>
+        <w:t>Ingrédients :</w:t>
+      </w:r>
+    </w:p>
+    <w:p>
+      <w:pPr>
+        <w:pStyle w:val="Paragraphedeliste"/>
+        <w:numPr>
+          <w:ilvl w:val="0"/>
+          <w:numId w:val="23"/>
+        </w:numPr>
+        <w:spacing w:line="259" w:lineRule="auto"/>
+      </w:pPr>
+      <w:r>
+        <w:t>Questions à se poser</w:t>
       </w:r>
     </w:p>
     <w:p>
@@ -1877,7 +2155,7 @@
         <w:spacing w:line="259" w:lineRule="auto"/>
       </w:pPr>
       <w:r>
-        <w:t xml:space="preserve">Ou est-ce </w:t>
+        <w:t xml:space="preserve">Est-ce </w:t>
       </w:r>
       <w:proofErr w:type="spellStart"/>
       <w:r>
@@ -1885,15 +2163,7 @@
       </w:r>
       <w:proofErr w:type="spellEnd"/>
       <w:r>
-        <w:t xml:space="preserve"> on considère </w:t>
-      </w:r>
-      <w:proofErr w:type="spellStart"/>
-      <w:r>
-        <w:t>qu</w:t>
-      </w:r>
-      <w:proofErr w:type="spellEnd"/>
-      <w:r>
-        <w:t xml:space="preserve"> un ingrédient est la composition d’un plat ?</w:t>
+        <w:t xml:space="preserve"> un ingrédient juste ce que l’on peut ajouter à un plat que l’on commande ?</w:t>
       </w:r>
     </w:p>
     <w:p>
@@ -1906,6 +2176,35 @@
         <w:spacing w:line="259" w:lineRule="auto"/>
       </w:pPr>
       <w:r>
+        <w:t xml:space="preserve">Ou est-ce </w:t>
+      </w:r>
+      <w:proofErr w:type="spellStart"/>
+      <w:r>
+        <w:t>qu</w:t>
+      </w:r>
+      <w:proofErr w:type="spellEnd"/>
+      <w:r>
+        <w:t xml:space="preserve"> on considère </w:t>
+      </w:r>
+      <w:proofErr w:type="spellStart"/>
+      <w:r>
+        <w:t>qu</w:t>
+      </w:r>
+      <w:proofErr w:type="spellEnd"/>
+      <w:r>
+        <w:t xml:space="preserve"> un ingrédient est la composition d’un plat ?</w:t>
+      </w:r>
+    </w:p>
+    <w:p>
+      <w:pPr>
+        <w:pStyle w:val="Paragraphedeliste"/>
+        <w:numPr>
+          <w:ilvl w:val="1"/>
+          <w:numId w:val="23"/>
+        </w:numPr>
+        <w:spacing w:line="259" w:lineRule="auto"/>
+      </w:pPr>
+      <w:r>
         <w:t>Est-ce que pour un burger, le type de pain est un ingrédient ?</w:t>
       </w:r>
     </w:p>
@@ -1939,12 +2238,6 @@
         <w:t>Mais cette différenciation peut se faire au niveau du serveur web (PHP par ex).</w:t>
       </w:r>
     </w:p>
-    <w:p/>
-    <w:p>
-      <w:r>
-        <w:t>Commandes :</w:t>
-      </w:r>
-    </w:p>
     <w:p>
       <w:pPr>
         <w:pStyle w:val="Paragraphedeliste"/>
@@ -1955,7 +2248,19 @@
         <w:spacing w:line="259" w:lineRule="auto"/>
       </w:pPr>
       <w:r>
-        <w:t>Problèmes à résoudre :</w:t>
+        <w:t>Note : on considère ici les accompagnement</w:t>
+      </w:r>
+      <w:r>
+        <w:t>s et autre aliments</w:t>
+      </w:r>
+      <w:r>
+        <w:t xml:space="preserve"> optionnel</w:t>
+      </w:r>
+      <w:r>
+        <w:t>s comme des ingrédients</w:t>
+      </w:r>
+      <w:r>
+        <w:t>. Les ingrédients d’un plat proposé par un restaurant qui ne sont pas obligatoires ne seront pas listés dans la table.</w:t>
       </w:r>
     </w:p>
     <w:p>
@@ -1968,6 +2273,73 @@
         <w:spacing w:line="259" w:lineRule="auto"/>
       </w:pPr>
       <w:r>
+        <w:t>EX : pour un kebab le pain n’est pas considéré comme un ingrédient</w:t>
+      </w:r>
+      <w:r>
+        <w:t xml:space="preserve"> car il est obligatoire</w:t>
+      </w:r>
+      <w:r>
+        <w:t>, tandis que la viande est un ingrédient car on peut choisir entre poulet et agneau</w:t>
+      </w:r>
+    </w:p>
+    <w:p>
+      <w:pPr>
+        <w:pStyle w:val="Paragraphedeliste"/>
+        <w:numPr>
+          <w:ilvl w:val="0"/>
+          <w:numId w:val="23"/>
+        </w:numPr>
+        <w:spacing w:line="259" w:lineRule="auto"/>
+      </w:pPr>
+      <w:r>
+        <w:t>L’unité de mesure pour un même ingrédient ne changera pas d’un restaurant à un autre</w:t>
+      </w:r>
+    </w:p>
+    <w:p>
+      <w:pPr>
+        <w:pStyle w:val="Paragraphedeliste"/>
+        <w:numPr>
+          <w:ilvl w:val="1"/>
+          <w:numId w:val="23"/>
+        </w:numPr>
+        <w:spacing w:line="259" w:lineRule="auto"/>
+      </w:pPr>
+      <w:r>
+        <w:t xml:space="preserve">EX : La sauce est parfois exprimée en gr mais aussi en ml, ici nous ne </w:t>
+      </w:r>
+      <w:r>
+        <w:t>prendrons que des ml (choix hypothétique)</w:t>
+      </w:r>
+    </w:p>
+    <w:p/>
+    <w:p>
+      <w:r>
+        <w:t>Commandes :</w:t>
+      </w:r>
+    </w:p>
+    <w:p>
+      <w:pPr>
+        <w:pStyle w:val="Paragraphedeliste"/>
+        <w:numPr>
+          <w:ilvl w:val="0"/>
+          <w:numId w:val="23"/>
+        </w:numPr>
+        <w:spacing w:line="259" w:lineRule="auto"/>
+      </w:pPr>
+      <w:r>
+        <w:t>Problèmes à résoudre :</w:t>
+      </w:r>
+    </w:p>
+    <w:p>
+      <w:pPr>
+        <w:pStyle w:val="Paragraphedeliste"/>
+        <w:numPr>
+          <w:ilvl w:val="1"/>
+          <w:numId w:val="23"/>
+        </w:numPr>
+        <w:spacing w:line="259" w:lineRule="auto"/>
+      </w:pPr>
+      <w:r>
         <w:t>Cas concret : 3 amis font commande</w:t>
       </w:r>
     </w:p>
@@ -2054,6 +2426,7 @@
         <w:spacing w:line="259" w:lineRule="auto"/>
       </w:pPr>
       <w:r>
+        <w:lastRenderedPageBreak/>
         <w:t xml:space="preserve">On utilisera une table intermédiaire « Détails de commande » pour stocker 1 ligne ci-haut. Elle sera liée à </w:t>
       </w:r>
       <w:r>
@@ -2127,6 +2500,104 @@
       </w:r>
       <w:r>
         <w:t>, on met l’ID du restaurant.</w:t>
+      </w:r>
+    </w:p>
+    <w:p/>
+    <w:p>
+      <w:r>
+        <w:t>Prix :</w:t>
+      </w:r>
+    </w:p>
+    <w:p>
+      <w:pPr>
+        <w:pStyle w:val="Paragraphedeliste"/>
+        <w:numPr>
+          <w:ilvl w:val="0"/>
+          <w:numId w:val="23"/>
+        </w:numPr>
+      </w:pPr>
+      <w:r>
+        <w:t>Tous les prix sont en francs suisse (CHF)</w:t>
+      </w:r>
+    </w:p>
+    <w:p>
+      <w:pPr>
+        <w:pStyle w:val="Paragraphedeliste"/>
+        <w:numPr>
+          <w:ilvl w:val="0"/>
+          <w:numId w:val="23"/>
+        </w:numPr>
+      </w:pPr>
+      <w:r>
+        <w:t>Si plusieurs monnaies étaient acceptés un même ingrédient aurait un attribut prix qui varierait d’une monnaie à une autre</w:t>
+      </w:r>
+    </w:p>
+    <w:p/>
+    <w:p>
+      <w:r>
+        <w:t>Types de plats :</w:t>
+      </w:r>
+    </w:p>
+    <w:p>
+      <w:pPr>
+        <w:pStyle w:val="Paragraphedeliste"/>
+        <w:numPr>
+          <w:ilvl w:val="0"/>
+          <w:numId w:val="23"/>
+        </w:numPr>
+      </w:pPr>
+      <w:r>
+        <w:t>On considère qu’un plat peut être de plusieurs types (même si souvent il n’y en a qu’un).</w:t>
+      </w:r>
+    </w:p>
+    <w:p>
+      <w:pPr>
+        <w:pStyle w:val="Paragraphedeliste"/>
+        <w:numPr>
+          <w:ilvl w:val="1"/>
+          <w:numId w:val="23"/>
+        </w:numPr>
+      </w:pPr>
+      <w:r>
+        <w:t>p.ex. un fallafel peut être considéré comme africain et asiatique (à notre connaissance).</w:t>
+      </w:r>
+    </w:p>
+    <w:p/>
+    <w:p>
+      <w:r>
+        <w:t>Quartiers :</w:t>
+      </w:r>
+    </w:p>
+    <w:p>
+      <w:pPr>
+        <w:pStyle w:val="Paragraphedeliste"/>
+        <w:numPr>
+          <w:ilvl w:val="0"/>
+          <w:numId w:val="23"/>
+        </w:numPr>
+      </w:pPr>
+      <w:proofErr w:type="gramStart"/>
+      <w:r>
+        <w:t>un</w:t>
+      </w:r>
+      <w:proofErr w:type="gramEnd"/>
+      <w:r>
+        <w:t xml:space="preserve"> quartier peut accueillir des personnes (utilisateurs, par exemple) ou peut accueillir un restaurant. </w:t>
+      </w:r>
+      <w:r>
+        <w:t xml:space="preserve">Un quartier devrait accueillir au moins </w:t>
+      </w:r>
+      <w:r>
+        <w:rPr>
+          <w:i/>
+        </w:rPr>
+        <w:t>l’un</w:t>
+      </w:r>
+      <w:r>
+        <w:t xml:space="preserve"> des deux (restaurant OU utilisateur)</w:t>
+      </w:r>
+      <w:r>
+        <w:t>.</w:t>
       </w:r>
     </w:p>
     <w:p/>
@@ -2136,57 +2607,9 @@
     <w:p/>
     <w:p/>
     <w:p/>
-    <w:p>
-      <w:r>
-        <w:rPr>
-          <w:noProof/>
-          <w:lang w:eastAsia="fr-CH"/>
-        </w:rPr>
-        <w:drawing>
-          <wp:inline distT="0" distB="0" distL="0" distR="0" wp14:anchorId="57862890" wp14:editId="58CD8C36">
-            <wp:extent cx="5760720" cy="4783455"/>
-            <wp:effectExtent l="0" t="0" r="0" b="0"/>
-            <wp:docPr id="1" name="Image 1"/>
-            <wp:cNvGraphicFramePr>
-              <a:graphicFrameLocks xmlns:a="http://schemas.openxmlformats.org/drawingml/2006/main" noChangeAspect="1"/>
-            </wp:cNvGraphicFramePr>
-            <a:graphic xmlns:a="http://schemas.openxmlformats.org/drawingml/2006/main">
-              <a:graphicData uri="http://schemas.openxmlformats.org/drawingml/2006/picture">
-                <pic:pic xmlns:pic="http://schemas.openxmlformats.org/drawingml/2006/picture">
-                  <pic:nvPicPr>
-                    <pic:cNvPr id="1" name=""/>
-                    <pic:cNvPicPr/>
-                  </pic:nvPicPr>
-                  <pic:blipFill>
-                    <a:blip r:embed="rId11"/>
-                    <a:stretch>
-                      <a:fillRect/>
-                    </a:stretch>
-                  </pic:blipFill>
-                  <pic:spPr>
-                    <a:xfrm>
-                      <a:off x="0" y="0"/>
-                      <a:ext cx="5760720" cy="4783455"/>
-                    </a:xfrm>
-                    <a:prstGeom prst="rect">
-                      <a:avLst/>
-                    </a:prstGeom>
-                  </pic:spPr>
-                </pic:pic>
-              </a:graphicData>
-            </a:graphic>
-          </wp:inline>
-        </w:drawing>
-      </w:r>
-      <w:bookmarkStart w:id="3" w:name="_GoBack"/>
-      <w:bookmarkEnd w:id="3"/>
-    </w:p>
-    <w:p/>
-    <w:p/>
-    <w:p/>
     <w:sectPr>
-      <w:headerReference w:type="default" r:id="rId12"/>
-      <w:footerReference w:type="default" r:id="rId13"/>
+      <w:headerReference w:type="default" r:id="rId11"/>
+      <w:footerReference w:type="default" r:id="rId12"/>
       <w:pgSz w:w="11906" w:h="16838"/>
       <w:pgMar w:top="1417" w:right="1417" w:bottom="1417" w:left="1417" w:header="708" w:footer="708" w:gutter="0"/>
       <w:pgNumType w:start="0"/>
@@ -2242,7 +2665,7 @@
       <w:rPr>
         <w:noProof/>
       </w:rPr>
-      <w:t>16.12.2021</w:t>
+      <w:t>17.12.2021</w:t>
     </w:r>
     <w:r>
       <w:fldChar w:fldCharType="end"/>
@@ -2269,7 +2692,7 @@
       <w:rPr>
         <w:noProof/>
       </w:rPr>
-      <w:t>3</w:t>
+      <w:t>1</w:t>
     </w:r>
     <w:r>
       <w:fldChar w:fldCharType="end"/>
@@ -5945,7 +6368,7 @@
 </file>
 
 <file path=customXml/itemProps2.xml><?xml version="1.0" encoding="utf-8"?>
-<ds:datastoreItem xmlns:ds="http://schemas.openxmlformats.org/officeDocument/2006/customXml" ds:itemID="{169648AF-C0AA-4304-9A43-A2CFB48B528A}">
+<ds:datastoreItem xmlns:ds="http://schemas.openxmlformats.org/officeDocument/2006/customXml" ds:itemID="{E73ECE52-27EC-4347-9CA5-B45E1B761A76}">
   <ds:schemaRefs>
     <ds:schemaRef ds:uri="http://schemas.openxmlformats.org/officeDocument/2006/bibliography"/>
   </ds:schemaRefs>

</xml_diff>